<commit_message>
use case description for recommending system core - fin
</commit_message>
<xml_diff>
--- a/Planning/FunctionalModeling/Use Case Descriptions/Recommeding_System_Core.docx
+++ b/Planning/FunctionalModeling/Use Case Descriptions/Recommeding_System_Core.docx
@@ -14,13 +14,7 @@
         <w:rPr>
           <w:rFonts w:ascii="Dubai Medium" w:hAnsi="Dubai Medium" w:cs="Dubai Medium"/>
         </w:rPr>
-        <w:t xml:space="preserve">Influencer </w:t>
-      </w:r>
-      <w:r>
-        <w:rPr>
-          <w:rFonts w:ascii="Dubai Medium" w:hAnsi="Dubai Medium" w:cs="Dubai Medium"/>
-        </w:rPr>
-        <w:t>Suggestion</w:t>
+        <w:t>Recommending System Core</w:t>
       </w:r>
     </w:p>
     <w:p/>
@@ -147,7 +141,7 @@
               <w:rPr>
                 <w:szCs w:val="24"/>
               </w:rPr>
-              <w:t>2</w:t>
+              <w:t>4</w:t>
             </w:r>
           </w:p>
         </w:tc>
@@ -189,7 +183,7 @@
               <w:rPr>
                 <w:szCs w:val="24"/>
               </w:rPr>
-              <w:t>Medium</w:t>
+              <w:t>High</w:t>
             </w:r>
             <w:r>
               <w:rPr>
@@ -367,43 +361,6 @@
               <w:rPr>
                 <w:szCs w:val="24"/>
               </w:rPr>
-              <w:t xml:space="preserve"> </w:t>
-            </w:r>
-            <w:r>
-              <w:rPr>
-                <w:szCs w:val="24"/>
-              </w:rPr>
-              <w:tab/>
-            </w:r>
-            <w:r>
-              <w:rPr>
-                <w:szCs w:val="24"/>
-              </w:rPr>
-              <w:t>Marketer</w:t>
-            </w:r>
-            <w:r>
-              <w:rPr>
-                <w:szCs w:val="24"/>
-              </w:rPr>
-              <w:t xml:space="preserve"> – </w:t>
-            </w:r>
-            <w:r>
-              <w:rPr>
-                <w:szCs w:val="24"/>
-              </w:rPr>
-              <w:t>Looking for an appropriate influencer that will help promoting their product</w:t>
-            </w:r>
-          </w:p>
-          <w:p>
-            <w:pPr>
-              <w:rPr>
-                <w:szCs w:val="24"/>
-              </w:rPr>
-            </w:pPr>
-            <w:r>
-              <w:rPr>
-                <w:szCs w:val="24"/>
-              </w:rPr>
               <w:t xml:space="preserve">            Analytic System – Finding the suitable influencer for the task</w:t>
             </w:r>
           </w:p>
@@ -472,13 +429,7 @@
               <w:rPr>
                 <w:szCs w:val="24"/>
               </w:rPr>
-              <w:t xml:space="preserve">              </w:t>
-            </w:r>
-            <w:r>
-              <w:rPr>
-                <w:szCs w:val="24"/>
-              </w:rPr>
-              <w:t>By receiving enough information about the target products, the Analytic System make a search in its database for a matching influencer (audience-wise)</w:t>
+              <w:t xml:space="preserve">                              Consists of primary algorithms for conducting, search, match, price, report, analyze, and suggest.</w:t>
             </w:r>
           </w:p>
         </w:tc>
@@ -536,7 +487,25 @@
               <w:rPr>
                 <w:szCs w:val="24"/>
               </w:rPr>
-              <w:t>By a request from influencer search module</w:t>
+              <w:t xml:space="preserve">By a request from influencer </w:t>
+            </w:r>
+            <w:r>
+              <w:rPr>
+                <w:szCs w:val="24"/>
+              </w:rPr>
+              <w:t>suggest</w:t>
+            </w:r>
+            <w:r>
+              <w:rPr>
+                <w:szCs w:val="24"/>
+              </w:rPr>
+              <w:t xml:space="preserve"> module</w:t>
+            </w:r>
+            <w:r>
+              <w:rPr>
+                <w:szCs w:val="24"/>
+              </w:rPr>
+              <w:t>, pricing module, reporting module, and Rating module.</w:t>
             </w:r>
           </w:p>
           <w:p>
@@ -705,14 +674,6 @@
               </w:rPr>
               <w:tab/>
             </w:r>
-            <w:r>
-              <w:rPr>
-                <w:szCs w:val="24"/>
-              </w:rPr>
-              <w:t>Categorizing Influencers</w:t>
-            </w:r>
-            <w:bookmarkStart w:id="0" w:name="_GoBack"/>
-            <w:bookmarkEnd w:id="0"/>
           </w:p>
           <w:p>
             <w:pPr>
@@ -849,7 +810,7 @@
               <w:rPr>
                 <w:szCs w:val="24"/>
               </w:rPr>
-              <w:t>The influence search module passes the information to analytic system</w:t>
+              <w:t>The RSC receives necessary parameters from each party, passing the information to underlying algorithm.</w:t>
             </w:r>
           </w:p>
           <w:p>
@@ -871,7 +832,7 @@
               <w:rPr>
                 <w:szCs w:val="24"/>
               </w:rPr>
-              <w:t>Using the proper search and match algorithm, some influencers are being ranked</w:t>
+              <w:t>The algorithm runs</w:t>
             </w:r>
           </w:p>
           <w:p>
@@ -893,7 +854,7 @@
               <w:rPr>
                 <w:szCs w:val="24"/>
               </w:rPr>
-              <w:t>Influencer Suggestion system passes the retrieved information back to marketer</w:t>
+              <w:t>When the algorithm terminates, the result is being sent back to departments.</w:t>
             </w:r>
           </w:p>
         </w:tc>
@@ -1040,7 +1001,15 @@
                 <w:bCs/>
                 <w:szCs w:val="24"/>
               </w:rPr>
-              <w:t>F, 2a1</w:t>
+              <w:t xml:space="preserve">F, </w:t>
+            </w:r>
+            <w:r>
+              <w:rPr>
+                <w:b/>
+                <w:bCs/>
+                <w:szCs w:val="24"/>
+              </w:rPr>
+              <w:t>1</w:t>
             </w:r>
             <w:r>
               <w:rPr>
@@ -1073,7 +1042,15 @@
                 <w:szCs w:val="24"/>
               </w:rPr>
               <w:tab/>
-              <w:t>F, 3a1</w:t>
+              <w:t xml:space="preserve">F, </w:t>
+            </w:r>
+            <w:r>
+              <w:rPr>
+                <w:b/>
+                <w:bCs/>
+                <w:szCs w:val="24"/>
+              </w:rPr>
+              <w:t>2</w:t>
             </w:r>
             <w:r>
               <w:rPr>
@@ -1085,40 +1062,15 @@
               <w:rPr>
                 <w:szCs w:val="24"/>
               </w:rPr>
-              <w:t>Audience interest cannot be specified</w:t>
-            </w:r>
-          </w:p>
-          <w:p>
-            <w:pPr>
-              <w:tabs>
-                <w:tab w:val="left" w:pos="372"/>
-                <w:tab w:val="left" w:pos="1452"/>
-              </w:tabs>
-              <w:ind w:left="1452" w:hanging="1452"/>
-              <w:rPr>
-                <w:szCs w:val="24"/>
-              </w:rPr>
-            </w:pPr>
-            <w:r>
-              <w:rPr>
-                <w:b/>
-                <w:bCs/>
-                <w:szCs w:val="24"/>
-              </w:rPr>
-              <w:tab/>
-              <w:t>F, 4a1</w:t>
-            </w:r>
-            <w:r>
-              <w:rPr>
-                <w:szCs w:val="24"/>
-              </w:rPr>
-              <w:t xml:space="preserve">. </w:t>
-            </w:r>
-            <w:r>
-              <w:rPr>
-                <w:szCs w:val="24"/>
-              </w:rPr>
-              <w:t>The search algorithm is missing primary parameters</w:t>
+              <w:t xml:space="preserve">The </w:t>
+            </w:r>
+            <w:bookmarkStart w:id="0" w:name="_GoBack"/>
+            <w:bookmarkEnd w:id="0"/>
+            <w:r>
+              <w:rPr>
+                <w:szCs w:val="24"/>
+              </w:rPr>
+              <w:t>algorithm is missing primary parameters</w:t>
             </w:r>
             <w:r>
               <w:rPr>

</xml_diff>